<commit_message>
see notes on Extra
</commit_message>
<xml_diff>
--- a/notes on Extra.docx
+++ b/notes on Extra.docx
@@ -180,6 +180,26 @@
               <w:t xml:space="preserve"> degree connections</w:t>
             </w:r>
           </w:p>
+          <w:p>
+            <w:pPr>
+              <w:pStyle w:val="ListParagraph"/>
+              <w:numPr>
+                <w:ilvl w:val="0"/>
+                <w:numId w:val="2"/>
+              </w:numPr>
+            </w:pPr>
+            <w:r>
+              <w:t xml:space="preserve">Events </w:t>
+            </w:r>
+            <w:proofErr w:type="gramStart"/>
+            <w:r>
+              <w:t>more subtle</w:t>
+            </w:r>
+            <w:proofErr w:type="gramEnd"/>
+            <w:r>
+              <w:t xml:space="preserve"> than death</w:t>
+            </w:r>
+          </w:p>
         </w:tc>
         <w:tc>
           <w:tcPr>
@@ -227,8 +247,6 @@
             <w:tcW w:w="3116" w:type="dxa"/>
           </w:tcPr>
           <w:p>
-            <w:bookmarkStart w:id="0" w:name="_GoBack"/>
-            <w:bookmarkEnd w:id="0"/>
             <w:r>
               <w:t>Life expectancy prediction</w:t>
             </w:r>
@@ -274,7 +292,7 @@
           </w:tcPr>
           <w:p>
             <w:r>
-              <w:t>……….</w:t>
+              <w:t>Structural Holes</w:t>
             </w:r>
           </w:p>
         </w:tc>
@@ -292,7 +310,101 @@
         </w:tc>
       </w:tr>
     </w:tbl>
-    <w:p/>
+    <w:p>
+      <w:r>
+        <w:t>What More to Explore</w:t>
+      </w:r>
+    </w:p>
+    <w:p>
+      <w:pPr>
+        <w:pStyle w:val="ListParagraph"/>
+        <w:numPr>
+          <w:ilvl w:val="0"/>
+          <w:numId w:val="2"/>
+        </w:numPr>
+      </w:pPr>
+      <w:r>
+        <w:t>Compare by gender</w:t>
+      </w:r>
+    </w:p>
+    <w:p>
+      <w:pPr>
+        <w:pStyle w:val="ListParagraph"/>
+        <w:numPr>
+          <w:ilvl w:val="0"/>
+          <w:numId w:val="2"/>
+        </w:numPr>
+      </w:pPr>
+      <w:r>
+        <w:t>Explore whether network exhibits homophily</w:t>
+      </w:r>
+    </w:p>
+    <w:p>
+      <w:r>
+        <w:t>What More to Explore</w:t>
+      </w:r>
+    </w:p>
+    <w:p>
+      <w:pPr>
+        <w:pStyle w:val="ListParagraph"/>
+        <w:numPr>
+          <w:ilvl w:val="0"/>
+          <w:numId w:val="2"/>
+        </w:numPr>
+      </w:pPr>
+      <w:r>
+        <w:t>Analyze different types of death (sudden death / decease)</w:t>
+      </w:r>
+    </w:p>
+    <w:p>
+      <w:pPr>
+        <w:pStyle w:val="ListParagraph"/>
+        <w:numPr>
+          <w:ilvl w:val="0"/>
+          <w:numId w:val="2"/>
+        </w:numPr>
+      </w:pPr>
+      <w:r>
+        <w:t>Analyze impact of marriage</w:t>
+      </w:r>
+    </w:p>
+    <w:p>
+      <w:r>
+        <w:t>What More to Explore</w:t>
+      </w:r>
+    </w:p>
+    <w:p>
+      <w:pPr>
+        <w:pStyle w:val="ListParagraph"/>
+        <w:numPr>
+          <w:ilvl w:val="0"/>
+          <w:numId w:val="2"/>
+        </w:numPr>
+      </w:pPr>
+      <w:r>
+        <w:t xml:space="preserve">Include profession </w:t>
+      </w:r>
+      <w:r>
+        <w:rPr>
+          <w:lang w:eastAsia="zh-CN"/>
+        </w:rPr>
+        <w:t>as a predictor (utilize unused information)</w:t>
+      </w:r>
+    </w:p>
+    <w:p>
+      <w:pPr>
+        <w:pStyle w:val="ListParagraph"/>
+        <w:numPr>
+          <w:ilvl w:val="0"/>
+          <w:numId w:val="2"/>
+        </w:numPr>
+      </w:pPr>
+      <w:r>
+        <w:t>Consider the diversity of a person’s social circles</w:t>
+      </w:r>
+      <w:bookmarkStart w:id="0" w:name="_GoBack"/>
+      <w:bookmarkEnd w:id="0"/>
+    </w:p>
     <w:sectPr>
       <w:pgSz w:w="15840" w:h="12240" w:orient="landscape"/>
       <w:pgMar w:top="1440" w:right="1440" w:bottom="1440" w:left="1440" w:header="708" w:footer="708" w:gutter="0"/>
@@ -613,7 +725,7 @@
   <w:docDefaults>
     <w:rPrDefault>
       <w:rPr>
-        <w:rFonts w:asciiTheme="minorHAnsi" w:eastAsiaTheme="minorHAnsi" w:hAnsiTheme="minorHAnsi" w:cstheme="minorBidi"/>
+        <w:rFonts w:asciiTheme="minorHAnsi" w:eastAsia="SimSun" w:hAnsiTheme="minorHAnsi" w:cstheme="minorBidi"/>
         <w:sz w:val="22"/>
         <w:szCs w:val="22"/>
         <w:lang w:val="en-US" w:eastAsia="en-US" w:bidi="ar-SA"/>

</xml_diff>